<commit_message>
updating with information about the ethics approval, typo fixes
</commit_message>
<xml_diff>
--- a/3_Manuscript/long-ratings-edit.docx
+++ b/3_Manuscript/long-ratings-edit.docx
@@ -230,7 +230,15 @@
         <w:t>9</w:t>
       </w:r>
       <w:r>
-        <w:t>, in which participants provide the first word (target) that comes to mind when presented with another word (cue). When aggregated across many individuals, the likelihood that word B follows word A, termed the forward strength (FSG), is expressed as a conditional probability, a fundamentally numerical index of associative strength. Large-scale databases now provide probabilistic values for thousands of cue–response pairs</w:t>
+        <w:t xml:space="preserve">, in which participants provide the first word (target) that comes to mind when presented with another word (cue). When aggregated across many individuals, the likelihood that word B follows word A, termed the forward strength (FSG), is expressed as a conditional probability, a fundamentally numerical index of associative strength. Large-scale databases now provide probabilistic values for thousands of </w:t>
+      </w:r>
+      <w:proofErr w:type="gramStart"/>
+      <w:r>
+        <w:t>cue</w:t>
+      </w:r>
+      <w:proofErr w:type="gramEnd"/>
+      <w:r>
+        <w:t>–response pairs</w:t>
       </w:r>
       <w:r>
         <w:rPr>
@@ -557,10 +565,21 @@
     <w:p>
       <w:pPr>
         <w:pStyle w:val="FirstParagraph"/>
+      </w:pPr>
+      <w:r>
+        <w:t>This study was approved by Missouri State University protocol number #11288 (approval forms can be found in the online materials). All methods were carried out in line with U.S. federal guidelines and the Declaration of Helsinki. All participants provided informed consent at the start of the study.</w:t>
+      </w:r>
+    </w:p>
+    <w:p>
+      <w:pPr>
+        <w:pStyle w:val="FirstParagraph"/>
         <w:spacing w:before="0" w:after="0"/>
       </w:pPr>
       <w:r>
-        <w:t xml:space="preserve">Participants were recruited through the Department of Psychology’s undergraduate subject pool at a large Midwestern university. Students were required to participate in research for their general psychology course, and some upper-level courses allowed research participation for extra credit. The research project was displayed on the SONA system, an online participant-credit management platform, and participants selected studies to complete based on availability and interest in the posted abstract. The entire experiment was completed online, with each section lasting approximately five to fifteen minutes. In the experimental group, </w:t>
+        <w:t>Participants were recruited through the Department of Psychology’s undergraduate subject pool at the university</w:t>
+      </w:r>
+      <w:r>
+        <w:t xml:space="preserve">. Students were required to participate in research for their general psychology course, and some upper-level courses allowed research participation for extra credit. The research project was displayed on the SONA system, an online participant-credit management platform, and participants selected studies to complete based on availability and interest in the posted abstract. The entire experiment was completed online, with each section lasting approximately five to fifteen minutes. In the experimental group, </w:t>
       </w:r>
       <w:r>
         <w:rPr>
@@ -692,7 +711,11 @@
         <w:t>steak-sauce</w:t>
       </w:r>
       <w:r>
-        <w:t xml:space="preserve">). Cue words were selected with varying number of target combinations, specifically, ten cue words with small cue set sizes and ten cues with large cue set sizes. Cue set size indicates the number of other pairs in the database; for example, </w:t>
+        <w:t xml:space="preserve">). Cue words were selected with varying number of target combinations, specifically, </w:t>
+      </w:r>
+      <w:r>
+        <w:lastRenderedPageBreak/>
+        <w:t xml:space="preserve">ten cue words with small cue set sizes and ten cues with large cue set sizes. Cue set size indicates the number of other pairs in the database; for example, </w:t>
       </w:r>
       <w:r>
         <w:rPr>
@@ -733,7 +756,7 @@
         <w:spacing w:before="0" w:after="0"/>
       </w:pPr>
       <w:r>
-        <w:t>The forward strength (FSG) indicates the likelihood of the the response, given the cue (</w:t>
+        <w:t>The forward strength (FSG) indicates the likelihood of the response, given the cue (</w:t>
       </w:r>
       <m:oMath>
         <m:r>
@@ -776,11 +799,7 @@
         </m:d>
       </m:oMath>
       <w:r>
-        <w:t xml:space="preserve">), while backward strength (BSG) indicates the reverse probability </w:t>
-      </w:r>
-      <w:r>
-        <w:lastRenderedPageBreak/>
-        <w:t>(</w:t>
+        <w:t>), while backward strength (BSG) indicates the reverse probability (</w:t>
       </w:r>
       <m:oMath>
         <m:r>
@@ -1247,10 +1266,7 @@
         <w:ind w:firstLine="0"/>
       </w:pPr>
       <w:r>
-        <w:t xml:space="preserve"> </w:t>
-      </w:r>
-      <w:r>
-        <w:t xml:space="preserve">This group of participants was given the opportunity to compare their own pairing probabilities rather than estimating others’ likely judgments. In the norming stage, participants received instructions for a free association task, described as writing down “the first word that pops into your mind when you hear a cue word.” For example, many people may associate </w:t>
+        <w:t xml:space="preserve"> This group of participants was given the opportunity to compare their own pairing probabilities rather than estimating others’ likely judgments. In the norming stage, participants received instructions for a free association task, described as writing down “the first word that pops into your mind when you hear a cue word.” For example, many people may associate </w:t>
       </w:r>
       <w:r>
         <w:rPr>
@@ -1270,7 +1286,15 @@
         <w:t>dog</w:t>
       </w:r>
       <w:r>
-        <w:t xml:space="preserve"> because of common ownership, but they may also produce idiomatic responses such as it’s raining cats and dogs. These examples emphasized free association as reflecting general language use rather than limited to literal features (e.g., </w:t>
+        <w:t xml:space="preserve"> because of common ownership, but they may also produce idiomatic responses such as </w:t>
+      </w:r>
+      <w:proofErr w:type="gramStart"/>
+      <w:r>
+        <w:t>it’s</w:t>
+      </w:r>
+      <w:proofErr w:type="gramEnd"/>
+      <w:r>
+        <w:t xml:space="preserve"> raining cats and dogs. These examples emphasized free association as reflecting general language use rather than limited to literal features (e.g., </w:t>
       </w:r>
       <w:r>
         <w:rPr>
@@ -1309,7 +1333,16 @@
         <w:spacing w:before="0" w:after="0"/>
       </w:pPr>
       <w:r>
-        <w:t>After a minimum delay of two days, participants were invited to complete the survey again. Email reminders were sent when the next session became available. Each participant completed the survey five times, with cue words randomized at each presentation. Responses across the five sessions were then averaged to generate probabilities for each cue–target pairing, following procedures similar to those used in the free association database</w:t>
+        <w:lastRenderedPageBreak/>
+        <w:t xml:space="preserve">After a minimum delay of two days, participants were invited to complete the survey again. Email reminders were sent when the next session became available. Each participant completed the survey five times, with cue words randomized at each presentation. Responses across the five sessions were then averaged to generate probabilities for each cue–target pairing, following procedures </w:t>
+      </w:r>
+      <w:proofErr w:type="gramStart"/>
+      <w:r>
+        <w:t>similar to</w:t>
+      </w:r>
+      <w:proofErr w:type="gramEnd"/>
+      <w:r>
+        <w:t xml:space="preserve"> those used in the free association database</w:t>
       </w:r>
       <w:r>
         <w:rPr>
@@ -1318,11 +1351,7 @@
         <w:t>10</w:t>
       </w:r>
       <w:r>
-        <w:t xml:space="preserve">. For example, across </w:t>
-      </w:r>
-      <w:r>
-        <w:lastRenderedPageBreak/>
-        <w:t xml:space="preserve">five sessions, a participant might generate several different responses to the cue </w:t>
+        <w:t xml:space="preserve">. For example, across five sessions, a participant might generate several different responses to the cue </w:t>
       </w:r>
       <w:r>
         <w:rPr>
@@ -1421,8 +1450,15 @@
         <w:t>program</w:t>
       </w:r>
       <w:r>
-        <w:t xml:space="preserve">. What percent of the time did you put computer and program together?” Responses were made on a rating scale with five options (20%, 40%, 60%, 80%, and 100%) by selecting the appropriate radio button. After completing the final survey, participants were debriefed.The complete dataset of cue–target responses and probability judgments from both phases, along with an R Markdown analysis file created using the </w:t>
-      </w:r>
+        <w:t>. What percent of the time did you put computer and program together?” Responses were made on a rating scale with five options (20%, 40%, 60%, 80%, and 100%) by selecting the appropriate radio button. After completing the final survey, participants were debriefed.</w:t>
+      </w:r>
+      <w:r>
+        <w:t xml:space="preserve"> </w:t>
+      </w:r>
+      <w:r>
+        <w:t xml:space="preserve">The complete dataset of cue–target responses and probability judgments from both phases, along with an R Markdown analysis file created using the </w:t>
+      </w:r>
+      <w:proofErr w:type="spellStart"/>
       <w:r>
         <w:rPr>
           <w:i/>
@@ -1430,6 +1466,7 @@
         </w:rPr>
         <w:t>papaja</w:t>
       </w:r>
+      <w:proofErr w:type="spellEnd"/>
       <w:r>
         <w:t xml:space="preserve"> package</w:t>
       </w:r>
@@ -1472,63 +1509,90 @@
         <w:ind w:firstLine="0"/>
       </w:pPr>
       <w:r>
+        <w:t xml:space="preserve"> Results from a separate control group were compared with the experimental participants’ judgment scores. Because each experimental participant’s final word pairs were unique, a set of </w:t>
+      </w:r>
+      <w:proofErr w:type="gramStart"/>
+      <w:r>
+        <w:t>cue</w:t>
+      </w:r>
+      <w:proofErr w:type="gramEnd"/>
+      <w:r>
+        <w:t xml:space="preserve">–target pairings </w:t>
+      </w:r>
+      <w:proofErr w:type="gramStart"/>
+      <w:r>
+        <w:t>was</w:t>
+      </w:r>
+      <w:proofErr w:type="gramEnd"/>
+      <w:r>
+        <w:t xml:space="preserve"> selected from the free association database</w:t>
+      </w:r>
+      <w:r>
+        <w:rPr>
+          <w:vertAlign w:val="superscript"/>
+        </w:rPr>
+        <w:t>10</w:t>
+      </w:r>
+      <w:r>
+        <w:t xml:space="preserve"> to serve as a comparison. The same twenty cue words were used, with target words chosen to ensure an equal distribution of low-, medium-, and high-strength associations. For each cue word </w:t>
+      </w:r>
+      <w:r>
+        <w:lastRenderedPageBreak/>
+        <w:t xml:space="preserve">from the experimental norming phase, three cue–target pairs were selected, yielding a total of </w:t>
+      </w:r>
+      <w:proofErr w:type="gramStart"/>
+      <w:r>
+        <w:t>60 word</w:t>
+      </w:r>
+      <w:proofErr w:type="gramEnd"/>
+      <w:r>
+        <w:t xml:space="preserve"> pairs. Several cues were necessarily repeated to create the full set of 60 pairs, thereby matching the repetition structure used in the experimental group. The average FSG was </w:t>
+      </w:r>
+      <w:r>
+        <w:rPr>
+          <w:i/>
+          <w:iCs/>
+        </w:rPr>
+        <w:t>M</w:t>
+      </w:r>
+      <w:r>
+        <w:t xml:space="preserve"> = 0.00 (</w:t>
+      </w:r>
+      <w:r>
+        <w:rPr>
+          <w:i/>
+          <w:iCs/>
+        </w:rPr>
+        <w:t>SD</w:t>
+      </w:r>
+      <w:r>
+        <w:t xml:space="preserve"> = 0.00) and the BSG was </w:t>
+      </w:r>
+      <w:r>
+        <w:rPr>
+          <w:i/>
+          <w:iCs/>
+        </w:rPr>
+        <w:t>M</w:t>
+      </w:r>
+      <w:r>
+        <w:t xml:space="preserve"> = 0.08 (</w:t>
+      </w:r>
+      <w:r>
+        <w:rPr>
+          <w:i/>
+          <w:iCs/>
+        </w:rPr>
+        <w:t>SD</w:t>
+      </w:r>
+      <w:r>
+        <w:t xml:space="preserve"> = 0.15). The control group was given the same instructions about a free association task, along with examples.</w:t>
+      </w:r>
+      <w:r>
         <w:t xml:space="preserve"> </w:t>
       </w:r>
       <w:r>
-        <w:t>Results from a separate control group were compared with the experimental participants’ judgment scores. Because each experimental participant’s final word pairs were unique, a set of cue–target pairings was selected from the free association database</w:t>
-      </w:r>
-      <w:r>
-        <w:rPr>
-          <w:vertAlign w:val="superscript"/>
-        </w:rPr>
-        <w:t>10</w:t>
-      </w:r>
-      <w:r>
-        <w:t xml:space="preserve"> to serve as a comparison. The same twenty cue words were used, with target words chosen to ensure an equal distribution of low-, medium-, and high-strength associations. For each cue word from the experimental norming phase, three cue–target pairs were selected, yielding a total of 60 word pairs. Several cues were necessarily repeated to create the full set of 60 pairs, thereby matching the repetition structure used in the experimental group. The average FSG was </w:t>
-      </w:r>
-      <w:r>
-        <w:rPr>
-          <w:i/>
-          <w:iCs/>
-        </w:rPr>
-        <w:t>M</w:t>
-      </w:r>
-      <w:r>
-        <w:t xml:space="preserve"> = 0.00 (</w:t>
-      </w:r>
-      <w:r>
-        <w:rPr>
-          <w:i/>
-          <w:iCs/>
-        </w:rPr>
-        <w:t>SD</w:t>
-      </w:r>
-      <w:r>
-        <w:t xml:space="preserve"> = 0.00) and the BSG was </w:t>
-      </w:r>
-      <w:r>
-        <w:rPr>
-          <w:i/>
-          <w:iCs/>
-        </w:rPr>
-        <w:t>M</w:t>
-      </w:r>
-      <w:r>
-        <w:t xml:space="preserve"> = 0.08 (</w:t>
-      </w:r>
-      <w:r>
-        <w:rPr>
-          <w:i/>
-          <w:iCs/>
-        </w:rPr>
-        <w:t>SD</w:t>
-      </w:r>
-      <w:r>
-        <w:t xml:space="preserve"> = 0.15). The control group was given the same instructions about a free association task, along with examples.Next, the rating task was </w:t>
-      </w:r>
-      <w:r>
-        <w:lastRenderedPageBreak/>
-        <w:t>explained as follows: “How many people out of a 100 would give the target (second) word when asked the cue (first) word?” Participants estimated the probability of word pair occurrence using the same 20%-40%-60%-80%-100% scale as the experimental group.</w:t>
+        <w:t>Next, the rating task was explained as follows: “How many people out of a 100 would give the target (second) word when asked the cue (first) word?” Participants estimated the probability of word pair occurrence using the same 20%-40%-60%-80%-100% scale as the experimental group.</w:t>
       </w:r>
     </w:p>
     <w:p>
@@ -1549,10 +1613,7 @@
         <w:ind w:firstLine="0"/>
       </w:pPr>
       <w:r>
-        <w:t xml:space="preserve"> </w:t>
-      </w:r>
-      <w:r>
-        <w:t>Last, a separate comparison group was included to parallel the experimental group. Each participant in this group was randomly paired with an experimental participant. They received the same instructions as the control group for both the free association and rating tasks. However, rather than judging randomly selected word–pairs, they evaluated the normed word–pairs generated by their paired experimental participant. This matched group provided a test of stimulus effects on judgment, allowing us to determine whether improved performance in the experimental group was specifically due to participants’ prior interaction with the word–pairs.</w:t>
+        <w:t xml:space="preserve"> Last, a separate comparison group was included to parallel the experimental group. Each participant in this group was randomly paired with an experimental participant. They received the same instructions as the control group for both the free association and rating tasks. However, rather than judging randomly selected word–pairs, they evaluated the normed word–pairs generated by their paired experimental participant. This matched group provided a test of stimulus effects on judgment, allowing us to determine whether improved performance in the experimental group was specifically due to participants’ prior interaction with the word–pairs.</w:t>
       </w:r>
     </w:p>
     <w:p>
@@ -1584,7 +1645,13 @@
         <w:spacing w:before="0" w:after="0"/>
       </w:pPr>
       <w:r>
-        <w:t xml:space="preserve">The data were split into separate cue-response combinations for each participant and norming time point. Response were spelled checked and corrected unless the answer was not obvious or was a combination of prefixes and regular words (e.g., </w:t>
+        <w:t>The data were split into separate cue-response combinations for each participant and norming time point. Response</w:t>
+      </w:r>
+      <w:r>
+        <w:t>s</w:t>
+      </w:r>
+      <w:r>
+        <w:t xml:space="preserve"> were spelled checked and corrected unless the answer was not obvious or was a combination of prefixes and regular words (e.g., </w:t>
       </w:r>
       <w:r>
         <w:rPr>
@@ -1604,14 +1671,54 @@
         <w:t>the, an, a</w:t>
       </w:r>
       <w:r>
-        <w:t>) and other stopwords were removed from the responses (</w:t>
-      </w:r>
-      <w:r>
-        <w:rPr>
-          <w:i/>
-          <w:iCs/>
-        </w:rPr>
-        <w:t>of, to, than, that, then, so, if, too, or, as</w:t>
+        <w:t xml:space="preserve">) and other </w:t>
+      </w:r>
+      <w:proofErr w:type="spellStart"/>
+      <w:r>
+        <w:t>stopwords</w:t>
+      </w:r>
+      <w:proofErr w:type="spellEnd"/>
+      <w:r>
+        <w:t xml:space="preserve"> were removed from the responses (</w:t>
+      </w:r>
+      <w:r>
+        <w:rPr>
+          <w:i/>
+          <w:iCs/>
+        </w:rPr>
+        <w:t xml:space="preserve">of, to, </w:t>
+      </w:r>
+      <w:proofErr w:type="gramStart"/>
+      <w:r>
+        <w:rPr>
+          <w:i/>
+          <w:iCs/>
+        </w:rPr>
+        <w:t>than,</w:t>
+      </w:r>
+      <w:proofErr w:type="gramEnd"/>
+      <w:r>
+        <w:rPr>
+          <w:i/>
+          <w:iCs/>
+        </w:rPr>
+        <w:t xml:space="preserve"> that, then, so, if, too, </w:t>
+      </w:r>
+      <w:proofErr w:type="gramStart"/>
+      <w:r>
+        <w:rPr>
+          <w:i/>
+          <w:iCs/>
+        </w:rPr>
+        <w:t>or,</w:t>
+      </w:r>
+      <w:proofErr w:type="gramEnd"/>
+      <w:r>
+        <w:rPr>
+          <w:i/>
+          <w:iCs/>
+        </w:rPr>
+        <w:t xml:space="preserve"> as</w:t>
       </w:r>
       <w:r>
         <w:t xml:space="preserve">). Words were not lemmatized and were left in their original form (e.g., </w:t>
@@ -1634,7 +1741,11 @@
         <w:t>arms</w:t>
       </w:r>
       <w:r>
-        <w:t xml:space="preserve"> were left separate). If a participant listed a response word more than once per session for a cue, it was deleted, so that the maximum number of times a cue-response pair could be mentioned was five times.</w:t>
+        <w:t xml:space="preserve"> were left separate). If a participant listed a response word more than once per session for a cue, it was </w:t>
+      </w:r>
+      <w:r>
+        <w:lastRenderedPageBreak/>
+        <w:t>deleted, so that the maximum number of times a cue-response pair could be mentioned was five times.</w:t>
       </w:r>
     </w:p>
     <w:p>
@@ -1663,11 +1774,23 @@
         <w:t>SD</w:t>
       </w:r>
       <w:r>
-        <w:t xml:space="preserve"> = 42.72) unique response words, resulting in a total of 8687 cue–response pairs across the experiment after removal of the stopwords and filler </w:t>
-      </w:r>
-      <w:r>
-        <w:lastRenderedPageBreak/>
-        <w:t>words. The vast majority of responses were produced only once per participant (</w:t>
+        <w:t xml:space="preserve"> = 42.72) unique response words, resulting in a total of 8687 cue–response pairs across the experiment after removal of the </w:t>
+      </w:r>
+      <w:proofErr w:type="spellStart"/>
+      <w:r>
+        <w:t>stopwords</w:t>
+      </w:r>
+      <w:proofErr w:type="spellEnd"/>
+      <w:r>
+        <w:t xml:space="preserve"> and filler words. </w:t>
+      </w:r>
+      <w:proofErr w:type="gramStart"/>
+      <w:r>
+        <w:t>The vast majority of</w:t>
+      </w:r>
+      <w:proofErr w:type="gramEnd"/>
+      <w:r>
+        <w:t xml:space="preserve"> responses were produced only once per participant (</w:t>
       </w:r>
       <w:r>
         <w:rPr>
@@ -1716,7 +1839,13 @@
         <w:t>SD</w:t>
       </w:r>
       <w:r>
-        <w:t xml:space="preserve"> = 33.88) unique targets, underscoring the diversity of responses to each word. When collapsed across all participants and stimuli, the experiment yielded 2555 distinct target words. This broad distribution suggests that free association tasks elicit a wide variety of lexical connections, while the consistent recurrence of certain responses highlights the emergence of high-frequency, strongly linked associations. Together, these descriptive findings show that the experimental design successfully captured both the variability of associative networks and the stability of robust word pairings, setting the stage for later analyses of participants’ probability judgments.</w:t>
+        <w:t xml:space="preserve"> = 33.88) unique targets, underscoring the diversity of responses to each word. When collapsed across all participants and stimuli, the experiment yielded 2555 distinct target words. This broad distribution suggests that free association tasks elicit a wide variety of lexical connections, while the consistent recurrence of certain responses highlights the emergence of </w:t>
+      </w:r>
+      <w:r>
+        <w:t>high frequency</w:t>
+      </w:r>
+      <w:r>
+        <w:t>, strongly linked associations. Together, these descriptive findings show that the experimental design successfully captured both the variability of associative networks and the stability of robust word pairings, setting the stage for later analyses of participants’ probability judgments.</w:t>
       </w:r>
     </w:p>
     <w:p>
@@ -1763,82 +1892,87 @@
         <w:t xml:space="preserve"> free association norms. The 3685 unique cue–response pairs across all participants in the experimental norming group overlapped with the</w:t>
       </w:r>
       <w:r>
+        <w:t xml:space="preserve"> Nelson et al.</w:t>
+      </w:r>
+      <w:r>
+        <w:rPr>
+          <w:vertAlign w:val="superscript"/>
+        </w:rPr>
+        <w:t>10</w:t>
+      </w:r>
+      <w:r>
+        <w:t xml:space="preserve"> norms by 6.46% and with the</w:t>
+      </w:r>
+      <w:r>
+        <w:t xml:space="preserve"> De Deyne et </w:t>
+      </w:r>
+      <w:r>
+        <w:lastRenderedPageBreak/>
+        <w:t>al.</w:t>
+      </w:r>
+      <w:r>
+        <w:rPr>
+          <w:vertAlign w:val="superscript"/>
+        </w:rPr>
+        <w:t>11</w:t>
+      </w:r>
+      <w:r>
+        <w:t xml:space="preserve"> norms by 26.78%.</w:t>
+      </w:r>
+      <w:r>
         <w:t xml:space="preserve"> </w:t>
       </w:r>
       <w:r>
-        <w:t>Nelson et al.</w:t>
+        <w:t>To test how closely participant ratings tracked normative values, we fit mixed linear models that accounted for repeated measurements within participants and correlated error structures</w:t>
       </w:r>
       <w:r>
         <w:rPr>
           <w:vertAlign w:val="superscript"/>
         </w:rPr>
-        <w:t>10</w:t>
-      </w:r>
-      <w:r>
-        <w:t xml:space="preserve"> norms by 6.46% and with the</w:t>
-      </w:r>
-      <w:r>
-        <w:t xml:space="preserve"> De Deyne et al.</w:t>
+        <w:t>21</w:t>
+      </w:r>
+      <w:r>
+        <w:t xml:space="preserve">. Each model included a random intercept for participant and random slopes for forward strength, allowing us to estimate individual differences in both overall bias and sensitivity. Using the </w:t>
+      </w:r>
+      <w:proofErr w:type="spellStart"/>
+      <w:r>
+        <w:rPr>
+          <w:i/>
+          <w:iCs/>
+        </w:rPr>
+        <w:t>nlme</w:t>
+      </w:r>
+      <w:proofErr w:type="spellEnd"/>
+      <w:r>
+        <w:t xml:space="preserve"> package in </w:t>
+      </w:r>
+      <w:r>
+        <w:rPr>
+          <w:i/>
+          <w:iCs/>
+        </w:rPr>
+        <w:t>R</w:t>
+      </w:r>
+      <w:r>
+        <w:t>, fixed effects were specified as database values predicting participant response frequencies, with all predictors normalized to the same scale. As shown in Figure 1, participant judgments were positively related to both sets of normative values. A perfect calibration would correspond to an intercept of 0</w:t>
+      </w:r>
+      <w:r>
+        <w:t xml:space="preserve"> (no upward bias)</w:t>
       </w:r>
       <w:r>
         <w:rPr>
           <w:vertAlign w:val="superscript"/>
         </w:rPr>
-        <w:t>11</w:t>
-      </w:r>
-      <w:r>
-        <w:t xml:space="preserve"> norms by 26.78%.</w:t>
-      </w:r>
-      <w:r>
-        <w:t xml:space="preserve"> </w:t>
-      </w:r>
-      <w:r>
-        <w:t>To test how closely participant ratings tracked normative values, we fit mixed linear models that accounted for repeated measurements within participants and correlated error structures</w:t>
-      </w:r>
-      <w:r>
-        <w:rPr>
-          <w:vertAlign w:val="superscript"/>
-        </w:rPr>
-        <w:t>21</w:t>
-      </w:r>
-      <w:r>
-        <w:t xml:space="preserve">. Each model included a random intercept for participant and random slopes for forward strength, allowing us to estimate individual differences in both overall bias and sensitivity. Using the </w:t>
-      </w:r>
-      <w:r>
-        <w:rPr>
-          <w:i/>
-          <w:iCs/>
-        </w:rPr>
-        <w:t>nlme</w:t>
-      </w:r>
-      <w:r>
-        <w:t xml:space="preserve"> package in </w:t>
-      </w:r>
-      <w:r>
-        <w:rPr>
-          <w:i/>
-          <w:iCs/>
-        </w:rPr>
-        <w:t>R</w:t>
-      </w:r>
-      <w:r>
-        <w:t xml:space="preserve">, fixed effects were specified as database values </w:t>
-      </w:r>
-      <w:r>
-        <w:lastRenderedPageBreak/>
-        <w:t>predicting participant response frequencies, with all predictors normalized to the same scale. As shown in Figure 1, participant judgments were positively related to both sets of normative values. A perfect calibration would correspond to an intercept of 0</w:t>
-      </w:r>
-      <w:r>
-        <w:t xml:space="preserve"> (no upward bias)</w:t>
-      </w:r>
-      <w:r>
-        <w:rPr>
-          <w:vertAlign w:val="superscript"/>
-        </w:rPr>
         <w:t>12</w:t>
       </w:r>
       <w:r>
-        <w:t xml:space="preserve"> and a slope of 1 (perfect sensitivity). Given the individualized nature of our norms and the fact that the design precludes true zero ratings, we expected some upward bias in intercepts, but slopes greater than zero would indicate sensitivity to associative strength (</w:t>
+        <w:t xml:space="preserve"> and a slope of 1 (perfect sensitivity). Given the individualized nature of our norms and the fact that the design precludes true zero ratings, we expected some upward bias in </w:t>
+      </w:r>
+      <w:r>
+        <w:t>intercepts but</w:t>
+      </w:r>
+      <w:r>
+        <w:t xml:space="preserve"> slopes greater than zero would indicate sensitivity to associative strength (</w:t>
       </w:r>
       <m:oMath>
         <m:r>
@@ -4060,7 +4194,13 @@
         <w:t>2,8</w:t>
       </w:r>
       <w:r>
-        <w:t>; however, this results indicates that experience with one’s own memory is better than experience in practicing judgments with feedback.</w:t>
+        <w:t xml:space="preserve">; however, </w:t>
+      </w:r>
+      <w:r>
+        <w:t>this result</w:t>
+      </w:r>
+      <w:r>
+        <w:t xml:space="preserve"> indicates that experience with one’s own memory is better than experience in practicing judgments with feedback.</w:t>
       </w:r>
     </w:p>
     <w:p>
@@ -4106,7 +4246,15 @@
         <w:spacing w:before="0" w:after="0"/>
       </w:pPr>
       <w:r>
-        <w:t>From a broader perspective, these results extend the study of numerical cognition into the domain of memory judgments. Participants are not merely retrieving associations but estimating their frequency of occurrence, a task structurally similar to other probabilistic judgments in everyday numeracy</w:t>
+        <w:t xml:space="preserve">From a broader perspective, these results extend the study of numerical cognition into the domain of memory judgments. Participants are not merely retrieving associations but estimating their frequency of occurrence, a task structurally </w:t>
+      </w:r>
+      <w:proofErr w:type="gramStart"/>
+      <w:r>
+        <w:t>similar to</w:t>
+      </w:r>
+      <w:proofErr w:type="gramEnd"/>
+      <w:r>
+        <w:t xml:space="preserve"> other probabilistic judgments in everyday numeracy</w:t>
       </w:r>
       <w:r>
         <w:rPr>
@@ -4229,7 +4377,14 @@
       </w:r>
       <w:r>
         <w:tab/>
-        <w:t xml:space="preserve">Koriat, A. &amp; Bjork, R. A. </w:t>
+      </w:r>
+      <w:proofErr w:type="spellStart"/>
+      <w:r>
+        <w:t>Koriat</w:t>
+      </w:r>
+      <w:proofErr w:type="spellEnd"/>
+      <w:r>
+        <w:t xml:space="preserve">, A. &amp; Bjork, R. A. </w:t>
       </w:r>
       <w:hyperlink r:id="rId12">
         <w:r>
@@ -4321,7 +4476,14 @@
       </w:r>
       <w:r>
         <w:tab/>
-        <w:t xml:space="preserve">Koriat, A. </w:t>
+      </w:r>
+      <w:proofErr w:type="spellStart"/>
+      <w:r>
+        <w:t>Koriat</w:t>
+      </w:r>
+      <w:proofErr w:type="spellEnd"/>
+      <w:r>
+        <w:t xml:space="preserve">, A. </w:t>
       </w:r>
       <w:hyperlink r:id="rId14">
         <w:r>
@@ -4367,7 +4529,14 @@
       </w:r>
       <w:r>
         <w:tab/>
-        <w:t xml:space="preserve">Koriat, A. &amp; Bjork, R. A. </w:t>
+      </w:r>
+      <w:proofErr w:type="spellStart"/>
+      <w:r>
+        <w:t>Koriat</w:t>
+      </w:r>
+      <w:proofErr w:type="spellEnd"/>
+      <w:r>
+        <w:t xml:space="preserve">, A. &amp; Bjork, R. A. </w:t>
       </w:r>
       <w:hyperlink r:id="rId15">
         <w:r>
@@ -4623,7 +4792,23 @@
       </w:r>
       <w:r>
         <w:tab/>
-        <w:t xml:space="preserve">De Deyne, S., Navarro, D. J., Perfors, A., Brysbaert, M. &amp; Storms, G. </w:t>
+        <w:t xml:space="preserve">De Deyne, S., Navarro, D. J., </w:t>
+      </w:r>
+      <w:proofErr w:type="spellStart"/>
+      <w:r>
+        <w:t>Perfors</w:t>
+      </w:r>
+      <w:proofErr w:type="spellEnd"/>
+      <w:r>
+        <w:t xml:space="preserve">, A., </w:t>
+      </w:r>
+      <w:proofErr w:type="spellStart"/>
+      <w:r>
+        <w:t>Brysbaert</w:t>
+      </w:r>
+      <w:proofErr w:type="spellEnd"/>
+      <w:r>
+        <w:t xml:space="preserve">, M. &amp; Storms, G. </w:t>
       </w:r>
       <w:hyperlink r:id="rId20">
         <w:r>
@@ -4715,7 +4900,22 @@
       </w:r>
       <w:r>
         <w:tab/>
-        <w:t xml:space="preserve">Gigerenzer, G. &amp; Hoffrage, U. </w:t>
+      </w:r>
+      <w:proofErr w:type="spellStart"/>
+      <w:r>
+        <w:t>Gigerenzer</w:t>
+      </w:r>
+      <w:proofErr w:type="spellEnd"/>
+      <w:r>
+        <w:t xml:space="preserve">, G. &amp; </w:t>
+      </w:r>
+      <w:proofErr w:type="spellStart"/>
+      <w:r>
+        <w:t>Hoffrage</w:t>
+      </w:r>
+      <w:proofErr w:type="spellEnd"/>
+      <w:r>
+        <w:t xml:space="preserve">, U. </w:t>
       </w:r>
       <w:hyperlink r:id="rId22">
         <w:r>
@@ -4768,7 +4968,21 @@
           <w:rPr>
             <w:rStyle w:val="Hyperlink"/>
           </w:rPr>
-          <w:t>JAM-boree: An application of observation oriented modelling to judgements of associative memory</w:t>
+          <w:t>JAM-</w:t>
+        </w:r>
+        <w:proofErr w:type="spellStart"/>
+        <w:r>
+          <w:rPr>
+            <w:rStyle w:val="Hyperlink"/>
+          </w:rPr>
+          <w:t>boree</w:t>
+        </w:r>
+        <w:proofErr w:type="spellEnd"/>
+        <w:r>
+          <w:rPr>
+            <w:rStyle w:val="Hyperlink"/>
+          </w:rPr>
+          <w:t>: An application of observation oriented modelling to judgements of associative memory</w:t>
         </w:r>
       </w:hyperlink>
       <w:r>
@@ -4900,6 +5114,7 @@
       <w:r>
         <w:t xml:space="preserve"> </w:t>
       </w:r>
+      <w:proofErr w:type="gramStart"/>
       <w:r>
         <w:rPr>
           <w:b/>
@@ -4908,7 +5123,11 @@
         <w:t>March</w:t>
       </w:r>
       <w:r>
-        <w:t>, 1–8 (2010).</w:t>
+        <w:t>,</w:t>
+      </w:r>
+      <w:proofErr w:type="gramEnd"/>
+      <w:r>
+        <w:t xml:space="preserve"> 1–8 (2010).</w:t>
       </w:r>
     </w:p>
     <w:p>
@@ -5028,13 +5247,23 @@
         <w:t xml:space="preserve"> </w:t>
       </w:r>
       <w:hyperlink r:id="rId27">
+        <w:proofErr w:type="spellStart"/>
         <w:r>
           <w:rPr>
             <w:rStyle w:val="Hyperlink"/>
             <w:i/>
             <w:iCs/>
           </w:rPr>
-          <w:t>Papaja: Prepare American Psychological Association Journal Articles with r Markdown</w:t>
+          <w:t>Papaja</w:t>
+        </w:r>
+        <w:proofErr w:type="spellEnd"/>
+        <w:r>
+          <w:rPr>
+            <w:rStyle w:val="Hyperlink"/>
+            <w:i/>
+            <w:iCs/>
+          </w:rPr>
+          <w:t>: Prepare American Psychological Association Journal Articles with r Markdown</w:t>
         </w:r>
       </w:hyperlink>
       <w:r>
@@ -5067,6 +5296,7 @@
       <w:r>
         <w:t xml:space="preserve">. </w:t>
       </w:r>
+      <w:proofErr w:type="spellStart"/>
       <w:r>
         <w:rPr>
           <w:i/>
@@ -5074,6 +5304,7 @@
         </w:rPr>
         <w:t>Technometrics</w:t>
       </w:r>
+      <w:proofErr w:type="spellEnd"/>
       <w:r>
         <w:t xml:space="preserve"> </w:t>
       </w:r>
@@ -5156,7 +5387,15 @@
         <w:t>Working memory and thinking</w:t>
       </w:r>
       <w:r>
-        <w:t xml:space="preserve"> (eds. Gilhooly, K. &amp; Logie, R. H.) (Taylor &amp; Francis, Abingdon, UK, 1998). doi:</w:t>
+        <w:t xml:space="preserve"> (eds. Gilhooly, K. &amp; </w:t>
+      </w:r>
+      <w:proofErr w:type="spellStart"/>
+      <w:r>
+        <w:t>Logie</w:t>
+      </w:r>
+      <w:proofErr w:type="spellEnd"/>
+      <w:r>
+        <w:t>, R. H.) (Taylor &amp; Francis, Abingdon, UK, 1998). doi:</w:t>
       </w:r>
       <w:hyperlink r:id="rId30">
         <w:r>
@@ -6304,15 +6543,6 @@
   </w:num>
   <w:num w:numId="25" w16cid:durableId="1228109807">
     <w:abstractNumId w:val="13"/>
-    <w:lvlOverride w:ilvl="0"/>
-    <w:lvlOverride w:ilvl="1"/>
-    <w:lvlOverride w:ilvl="2"/>
-    <w:lvlOverride w:ilvl="3"/>
-    <w:lvlOverride w:ilvl="4"/>
-    <w:lvlOverride w:ilvl="5"/>
-    <w:lvlOverride w:ilvl="6"/>
-    <w:lvlOverride w:ilvl="7"/>
-    <w:lvlOverride w:ilvl="8"/>
   </w:num>
 </w:numbering>
 </file>

</xml_diff>